<commit_message>
add: IA e doc geral
</commit_message>
<xml_diff>
--- a/documentacoes/documentação-geral.docx
+++ b/documentacoes/documentação-geral.docx
@@ -7010,12 +7010,12 @@
           <wp:inline distB="0" distT="0" distL="114300" distR="114300">
             <wp:extent cx="5391150" cy="6000750"/>
             <wp:effectExtent b="0" l="0" r="0" t="0"/>
-            <wp:docPr id="1959224271" name="image6.png"/>
+            <wp:docPr id="1959224272" name="image4.png"/>
             <a:graphic>
               <a:graphicData uri="http://schemas.openxmlformats.org/drawingml/2006/picture">
                 <pic:pic>
                   <pic:nvPicPr>
-                    <pic:cNvPr id="0" name="image6.png"/>
+                    <pic:cNvPr id="0" name="image4.png"/>
                     <pic:cNvPicPr preferRelativeResize="0"/>
                   </pic:nvPicPr>
                   <pic:blipFill>
@@ -8127,12 +8127,12 @@
           <wp:inline distB="0" distT="0" distL="114300" distR="114300">
             <wp:extent cx="5391150" cy="2105025"/>
             <wp:effectExtent b="0" l="0" r="0" t="0"/>
-            <wp:docPr id="1959224273" name="image7.png"/>
+            <wp:docPr id="1959224274" name="image1.png"/>
             <a:graphic>
               <a:graphicData uri="http://schemas.openxmlformats.org/drawingml/2006/picture">
                 <pic:pic>
                   <pic:nvPicPr>
-                    <pic:cNvPr id="0" name="image7.png"/>
+                    <pic:cNvPr id="0" name="image1.png"/>
                     <pic:cNvPicPr preferRelativeResize="0"/>
                   </pic:nvPicPr>
                   <pic:blipFill>
@@ -8960,12 +8960,12 @@
           <wp:inline distB="0" distT="0" distL="114300" distR="114300">
             <wp:extent cx="5391150" cy="2981325"/>
             <wp:effectExtent b="0" l="0" r="0" t="0"/>
-            <wp:docPr id="1959224272" name="image4.png"/>
+            <wp:docPr id="1959224273" name="image6.png"/>
             <a:graphic>
               <a:graphicData uri="http://schemas.openxmlformats.org/drawingml/2006/picture">
                 <pic:pic>
                   <pic:nvPicPr>
-                    <pic:cNvPr id="0" name="image4.png"/>
+                    <pic:cNvPr id="0" name="image6.png"/>
                     <pic:cNvPicPr preferRelativeResize="0"/>
                   </pic:nvPicPr>
                   <pic:blipFill>
@@ -9917,12 +9917,12 @@
           <wp:inline distB="0" distT="0" distL="114300" distR="114300">
             <wp:extent cx="5400675" cy="1952625"/>
             <wp:effectExtent b="0" l="0" r="0" t="0"/>
-            <wp:docPr id="1959224275" name="image3.png"/>
+            <wp:docPr id="1959224276" name="image7.png"/>
             <a:graphic>
               <a:graphicData uri="http://schemas.openxmlformats.org/drawingml/2006/picture">
                 <pic:pic>
                   <pic:nvPicPr>
-                    <pic:cNvPr id="0" name="image3.png"/>
+                    <pic:cNvPr id="0" name="image7.png"/>
                     <pic:cNvPicPr preferRelativeResize="0"/>
                   </pic:nvPicPr>
                   <pic:blipFill>
@@ -10379,12 +10379,12 @@
           <wp:inline distB="0" distT="0" distL="114300" distR="114300">
             <wp:extent cx="5400675" cy="2771775"/>
             <wp:effectExtent b="0" l="0" r="0" t="0"/>
-            <wp:docPr id="1959224274" name="image5.png"/>
+            <wp:docPr id="1959224275" name="image9.png"/>
             <a:graphic>
               <a:graphicData uri="http://schemas.openxmlformats.org/drawingml/2006/picture">
                 <pic:pic>
                   <pic:nvPicPr>
-                    <pic:cNvPr id="0" name="image5.png"/>
+                    <pic:cNvPr id="0" name="image9.png"/>
                     <pic:cNvPicPr preferRelativeResize="0"/>
                   </pic:nvPicPr>
                   <pic:blipFill>
@@ -10984,12 +10984,12 @@
           <wp:inline distB="0" distT="0" distL="114300" distR="114300">
             <wp:extent cx="5400675" cy="3048000"/>
             <wp:effectExtent b="0" l="0" r="0" t="0"/>
-            <wp:docPr id="1959224277" name="image2.png"/>
+            <wp:docPr id="1959224278" name="image8.png"/>
             <a:graphic>
               <a:graphicData uri="http://schemas.openxmlformats.org/drawingml/2006/picture">
                 <pic:pic>
                   <pic:nvPicPr>
-                    <pic:cNvPr id="0" name="image2.png"/>
+                    <pic:cNvPr id="0" name="image8.png"/>
                     <pic:cNvPicPr preferRelativeResize="0"/>
                   </pic:nvPicPr>
                   <pic:blipFill>
@@ -14745,12 +14745,12 @@
           <wp:inline distB="0" distT="0" distL="114300" distR="114300">
             <wp:extent cx="5391150" cy="5000625"/>
             <wp:effectExtent b="0" l="0" r="0" t="0"/>
-            <wp:docPr id="1959224276" name="image1.png"/>
+            <wp:docPr id="1959224277" name="image3.png"/>
             <a:graphic>
               <a:graphicData uri="http://schemas.openxmlformats.org/drawingml/2006/picture">
                 <pic:pic>
                   <pic:nvPicPr>
-                    <pic:cNvPr id="0" name="image1.png"/>
+                    <pic:cNvPr id="0" name="image3.png"/>
                     <pic:cNvPicPr preferRelativeResize="0"/>
                   </pic:nvPicPr>
                   <pic:blipFill>
@@ -18764,15 +18764,15 @@
       <w:r>
         <w:rPr/>
         <w:drawing>
-          <wp:inline distB="0" distT="0" distL="114300" distR="114300">
-            <wp:extent cx="5601758" cy="4029075"/>
+          <wp:inline distB="114300" distT="114300" distL="114300" distR="114300">
+            <wp:extent cx="5399730" cy="4051300"/>
             <wp:effectExtent b="0" l="0" r="0" t="0"/>
-            <wp:docPr id="1959224279" name="image8.png"/>
+            <wp:docPr id="1959224271" name="image2.png"/>
             <a:graphic>
               <a:graphicData uri="http://schemas.openxmlformats.org/drawingml/2006/picture">
                 <pic:pic>
                   <pic:nvPicPr>
-                    <pic:cNvPr id="0" name="image8.png"/>
+                    <pic:cNvPr id="0" name="image2.png"/>
                     <pic:cNvPicPr preferRelativeResize="0"/>
                   </pic:nvPicPr>
                   <pic:blipFill>
@@ -18785,7 +18785,7 @@
                   <pic:spPr>
                     <a:xfrm>
                       <a:off x="0" y="0"/>
-                      <a:ext cx="5601758" cy="4029075"/>
+                      <a:ext cx="5399730" cy="4051300"/>
                     </a:xfrm>
                     <a:prstGeom prst="rect"/>
                     <a:ln/>
@@ -18849,14 +18849,14 @@
         </w:rPr>
         <w:drawing>
           <wp:inline distB="0" distT="0" distL="114300" distR="114300">
-            <wp:extent cx="6130952" cy="2095500"/>
+            <wp:extent cx="5963603" cy="2095500"/>
             <wp:effectExtent b="0" l="0" r="0" t="0"/>
-            <wp:docPr id="1959224278" name="image9.png"/>
+            <wp:docPr id="1959224279" name="image5.png"/>
             <a:graphic>
               <a:graphicData uri="http://schemas.openxmlformats.org/drawingml/2006/picture">
                 <pic:pic>
                   <pic:nvPicPr>
-                    <pic:cNvPr id="0" name="image9.png"/>
+                    <pic:cNvPr id="0" name="image5.png"/>
                     <pic:cNvPicPr preferRelativeResize="0"/>
                   </pic:nvPicPr>
                   <pic:blipFill>
@@ -18869,7 +18869,7 @@
                   <pic:spPr>
                     <a:xfrm>
                       <a:off x="0" y="0"/>
-                      <a:ext cx="6130952" cy="2095500"/>
+                      <a:ext cx="5963603" cy="2095500"/>
                     </a:xfrm>
                     <a:prstGeom prst="rect"/>
                     <a:ln/>
@@ -19416,21 +19416,6 @@
     </w:p>
     <w:p>
       <w:pPr>
-        <w:keepNext w:val="0"/>
-        <w:keepLines w:val="0"/>
-        <w:pageBreakBefore w:val="0"/>
-        <w:widowControl w:val="1"/>
-        <w:pBdr>
-          <w:top w:space="0" w:sz="0" w:val="nil"/>
-          <w:left w:space="0" w:sz="0" w:val="nil"/>
-          <w:bottom w:space="0" w:sz="0" w:val="nil"/>
-          <w:right w:space="0" w:sz="0" w:val="nil"/>
-          <w:between w:space="0" w:sz="0" w:val="nil"/>
-        </w:pBdr>
-        <w:shd w:fill="auto" w:val="clear"/>
-        <w:spacing w:after="160" w:before="0" w:line="259" w:lineRule="auto"/>
-        <w:ind w:left="0" w:right="0" w:firstLine="0"/>
-        <w:jc w:val="left"/>
         <w:rPr>
           <w:rFonts w:ascii="Aptos" w:cs="Aptos" w:eastAsia="Aptos" w:hAnsi="Aptos"/>
           <w:b w:val="0"/>

</xml_diff>